<commit_message>
Moving to obsidian, added some new stuff, highlight mod changed it up nicely so I don't have to use microsoft garbage anymore
</commit_message>
<xml_diff>
--- a/Verify.docx
+++ b/Verify.docx
@@ -6,6 +6,25 @@
       <w:r>
         <w:t>Verify</w:t>
       </w:r>
+      <w:r>
+        <w:t xml:space="preserve"> - </w:t>
+      </w:r>
+      <w:proofErr w:type="spellStart"/>
+      <w:r>
+        <w:t>VeriChain</w:t>
+      </w:r>
+      <w:proofErr w:type="spellEnd"/>
+      <w:r>
+        <w:t xml:space="preserve">? </w:t>
+      </w:r>
+      <w:proofErr w:type="spellStart"/>
+      <w:r>
+        <w:t>Veri.fy</w:t>
+      </w:r>
+      <w:proofErr w:type="spellEnd"/>
+      <w:r>
+        <w:t xml:space="preserve"> | Verify.io</w:t>
+      </w:r>
     </w:p>
     <w:p/>
     <w:p>
@@ -41,6 +60,19 @@
       </w:pPr>
       <w:r>
         <w:t>- Certifications</w:t>
+      </w:r>
+    </w:p>
+    <w:p>
+      <w:r>
+        <w:t>Semi-immediate:</w:t>
+      </w:r>
+    </w:p>
+    <w:p>
+      <w:pPr>
+        <w:ind w:left="720"/>
+      </w:pPr>
+      <w:r>
+        <w:t>- CV verification from previous employer?</w:t>
       </w:r>
     </w:p>
     <w:p/>
@@ -108,6 +140,8 @@
       <w:r>
         <w:t>AI-generated content easier</w:t>
       </w:r>
+      <w:bookmarkStart w:id="0" w:name="_GoBack"/>
+      <w:bookmarkEnd w:id="0"/>
     </w:p>
     <w:p>
       <w:pPr>
@@ -142,6 +176,53 @@
     </w:p>
     <w:p/>
     <w:p>
+      <w:r>
+        <w:t>Some reasons why this is a good thing, how to sell:</w:t>
+      </w:r>
+    </w:p>
+    <w:p>
+      <w:pPr>
+        <w:pStyle w:val="ListParagraph"/>
+        <w:numPr>
+          <w:ilvl w:val="0"/>
+          <w:numId w:val="5"/>
+        </w:numPr>
+      </w:pPr>
+      <w:r>
+        <w:t xml:space="preserve">Academic </w:t>
+      </w:r>
+      <w:proofErr w:type="spellStart"/>
+      <w:r>
+        <w:t>insitutions</w:t>
+      </w:r>
+      <w:proofErr w:type="spellEnd"/>
+      <w:r>
+        <w:t xml:space="preserve"> having their name smeared by fake, bad candidates (someone who fakes their diploma will likely not be a great reflection of what someone like who studied there should actually be)</w:t>
+      </w:r>
+    </w:p>
+    <w:p>
+      <w:pPr>
+        <w:pStyle w:val="ListParagraph"/>
+        <w:numPr>
+          <w:ilvl w:val="0"/>
+          <w:numId w:val="5"/>
+        </w:numPr>
+      </w:pPr>
+      <w:r>
+        <w:t>Other students feeling their legitimate degrees are undervalued, why study for numerous years and pay a ton of money if you can just take a shortcut</w:t>
+      </w:r>
+    </w:p>
+    <w:p>
+      <w:pPr>
+        <w:pStyle w:val="ListParagraph"/>
+        <w:numPr>
+          <w:ilvl w:val="0"/>
+          <w:numId w:val="5"/>
+        </w:numPr>
+      </w:pPr>
+    </w:p>
+    <w:p/>
+    <w:p>
       <w:pPr>
         <w:rPr>
           <w:lang w:val="en-US"/>
@@ -199,6 +280,285 @@
       <w:pPr>
         <w:pStyle w:val="ListParagraph"/>
         <w:numPr>
+          <w:ilvl w:val="1"/>
+          <w:numId w:val="2"/>
+        </w:numPr>
+        <w:rPr>
+          <w:u w:val="single"/>
+          <w:lang w:val="en-US"/>
+        </w:rPr>
+      </w:pPr>
+      <w:r>
+        <w:rPr>
+          <w:u w:val="single"/>
+          <w:lang w:val="en-US"/>
+        </w:rPr>
+        <w:t>How are qualifications faked?</w:t>
+      </w:r>
+    </w:p>
+    <w:p>
+      <w:pPr>
+        <w:pStyle w:val="ListParagraph"/>
+        <w:numPr>
+          <w:ilvl w:val="1"/>
+          <w:numId w:val="2"/>
+        </w:numPr>
+        <w:rPr>
+          <w:lang w:val="en-US"/>
+        </w:rPr>
+      </w:pPr>
+      <w:r>
+        <w:rPr>
+          <w:lang w:val="en-US"/>
+        </w:rPr>
+        <w:t>Online platforms that have dig</w:t>
+      </w:r>
+      <w:r>
+        <w:rPr>
+          <w:lang w:val="en-US"/>
+        </w:rPr>
+        <w:t>ital recreations of existing certs</w:t>
+      </w:r>
+    </w:p>
+    <w:p>
+      <w:pPr>
+        <w:pStyle w:val="ListParagraph"/>
+        <w:numPr>
+          <w:ilvl w:val="1"/>
+          <w:numId w:val="2"/>
+        </w:numPr>
+        <w:rPr>
+          <w:lang w:val="en-US"/>
+        </w:rPr>
+      </w:pPr>
+      <w:r>
+        <w:rPr>
+          <w:lang w:val="en-US"/>
+        </w:rPr>
+        <w:t>Hacks to unis to put someone in who wasn't really there</w:t>
+      </w:r>
+    </w:p>
+    <w:p>
+      <w:pPr>
+        <w:pStyle w:val="ListParagraph"/>
+        <w:numPr>
+          <w:ilvl w:val="1"/>
+          <w:numId w:val="2"/>
+        </w:numPr>
+        <w:rPr>
+          <w:lang w:val="en-US"/>
+        </w:rPr>
+      </w:pPr>
+      <w:r>
+        <w:rPr>
+          <w:lang w:val="en-US"/>
+        </w:rPr>
+        <w:t>Individuals making certs themselves</w:t>
+      </w:r>
+    </w:p>
+    <w:p>
+      <w:pPr>
+        <w:pStyle w:val="ListParagraph"/>
+        <w:numPr>
+          <w:ilvl w:val="1"/>
+          <w:numId w:val="2"/>
+        </w:numPr>
+        <w:rPr>
+          <w:color w:val="FF0000"/>
+          <w:lang w:val="en-US"/>
+        </w:rPr>
+      </w:pPr>
+      <w:r>
+        <w:rPr>
+          <w:color w:val="FF0000"/>
+          <w:lang w:val="en-US"/>
+        </w:rPr>
+        <w:t>AI-generated content becoming better???</w:t>
+      </w:r>
+      <w:r>
+        <w:rPr>
+          <w:color w:val="FF0000"/>
+          <w:lang w:val="en-US"/>
+        </w:rPr>
+        <w:t xml:space="preserve"> - look into this one</w:t>
+      </w:r>
+    </w:p>
+    <w:p>
+      <w:pPr>
+        <w:pStyle w:val="ListParagraph"/>
+        <w:numPr>
+          <w:ilvl w:val="1"/>
+          <w:numId w:val="2"/>
+        </w:numPr>
+        <w:rPr>
+          <w:color w:val="000000" w:themeColor="text1"/>
+          <w:lang w:val="en-US"/>
+        </w:rPr>
+      </w:pPr>
+      <w:r>
+        <w:rPr>
+          <w:color w:val="000000" w:themeColor="text1"/>
+          <w:lang w:val="en-US"/>
+        </w:rPr>
+        <w:t>Employees of unis selling fake certs</w:t>
+      </w:r>
+    </w:p>
+    <w:p>
+      <w:pPr>
+        <w:pStyle w:val="ListParagraph"/>
+        <w:numPr>
+          <w:ilvl w:val="1"/>
+          <w:numId w:val="2"/>
+        </w:numPr>
+        <w:rPr>
+          <w:color w:val="000000" w:themeColor="text1"/>
+          <w:lang w:val="en-US"/>
+        </w:rPr>
+      </w:pPr>
+      <w:r>
+        <w:rPr>
+          <w:color w:val="000000" w:themeColor="text1"/>
+          <w:lang w:val="en-US"/>
+        </w:rPr>
+        <w:t xml:space="preserve">Simply giving employers a notion they've studied there without having any actual proof </w:t>
+      </w:r>
+    </w:p>
+    <w:p>
+      <w:pPr>
+        <w:pStyle w:val="ListParagraph"/>
+        <w:numPr>
+          <w:ilvl w:val="1"/>
+          <w:numId w:val="2"/>
+        </w:numPr>
+        <w:rPr>
+          <w:color w:val="000000" w:themeColor="text1"/>
+          <w:lang w:val="en-US"/>
+        </w:rPr>
+      </w:pPr>
+      <w:r>
+        <w:rPr>
+          <w:color w:val="7030A0"/>
+          <w:lang w:val="en-US"/>
+        </w:rPr>
+        <w:t>Article also mentions bogus institutions that take a student's money and don't actually deliver teaching and deliver invalid qualifications</w:t>
+      </w:r>
+    </w:p>
+    <w:p>
+      <w:pPr>
+        <w:pStyle w:val="ListParagraph"/>
+        <w:numPr>
+          <w:ilvl w:val="1"/>
+          <w:numId w:val="2"/>
+        </w:numPr>
+        <w:rPr>
+          <w:color w:val="000000" w:themeColor="text1"/>
+          <w:lang w:val="en-US"/>
+        </w:rPr>
+      </w:pPr>
+      <w:r>
+        <w:rPr>
+          <w:color w:val="000000" w:themeColor="text1"/>
+          <w:lang w:val="en-US"/>
+        </w:rPr>
+        <w:t>Problem serious - governmental action is now taking place</w:t>
+      </w:r>
+    </w:p>
+    <w:p>
+      <w:pPr>
+        <w:pStyle w:val="ListParagraph"/>
+        <w:numPr>
+          <w:ilvl w:val="1"/>
+          <w:numId w:val="2"/>
+        </w:numPr>
+        <w:rPr>
+          <w:color w:val="000000" w:themeColor="text1"/>
+          <w:lang w:val="en-US"/>
+        </w:rPr>
+      </w:pPr>
+      <w:r>
+        <w:rPr>
+          <w:color w:val="000000" w:themeColor="text1"/>
+          <w:lang w:val="en-US"/>
+        </w:rPr>
+        <w:t xml:space="preserve">Current ways of spotting </w:t>
+      </w:r>
+      <w:proofErr w:type="gramStart"/>
+      <w:r>
+        <w:rPr>
+          <w:color w:val="000000" w:themeColor="text1"/>
+          <w:lang w:val="en-US"/>
+        </w:rPr>
+        <w:t>a fake qualifications</w:t>
+      </w:r>
+      <w:proofErr w:type="gramEnd"/>
+      <w:r>
+        <w:rPr>
+          <w:color w:val="000000" w:themeColor="text1"/>
+          <w:lang w:val="en-US"/>
+        </w:rPr>
+        <w:t>:</w:t>
+      </w:r>
+    </w:p>
+    <w:p>
+      <w:pPr>
+        <w:pStyle w:val="ListParagraph"/>
+        <w:numPr>
+          <w:ilvl w:val="2"/>
+          <w:numId w:val="2"/>
+        </w:numPr>
+        <w:rPr>
+          <w:color w:val="000000" w:themeColor="text1"/>
+          <w:lang w:val="en-US"/>
+        </w:rPr>
+      </w:pPr>
+      <w:r>
+        <w:rPr>
+          <w:color w:val="000000" w:themeColor="text1"/>
+          <w:lang w:val="en-US"/>
+        </w:rPr>
+        <w:lastRenderedPageBreak/>
+        <w:t xml:space="preserve">Often fictional universities are listed, </w:t>
+      </w:r>
+      <w:r>
+        <w:rPr>
+          <w:color w:val="000000" w:themeColor="text1"/>
+          <w:u w:val="single"/>
+          <w:lang w:val="en-US"/>
+        </w:rPr>
+        <w:t>check if it exists</w:t>
+      </w:r>
+      <w:r>
+        <w:rPr>
+          <w:color w:val="000000" w:themeColor="text1"/>
+          <w:lang w:val="en-US"/>
+        </w:rPr>
+        <w:t xml:space="preserve">, it can even have fake social media or website to make it look real </w:t>
+      </w:r>
+      <w:r>
+        <w:rPr>
+          <w:color w:val="FF0000"/>
+          <w:lang w:val="en-US"/>
+        </w:rPr>
+        <w:t>- this really is a problem we need to solve to ensure legitimacy</w:t>
+      </w:r>
+    </w:p>
+    <w:p>
+      <w:pPr>
+        <w:pStyle w:val="ListParagraph"/>
+        <w:numPr>
+          <w:ilvl w:val="2"/>
+          <w:numId w:val="2"/>
+        </w:numPr>
+        <w:rPr>
+          <w:color w:val="000000" w:themeColor="text1"/>
+          <w:lang w:val="en-US"/>
+        </w:rPr>
+      </w:pPr>
+    </w:p>
+    <w:p>
+      <w:pPr>
+        <w:pStyle w:val="ListParagraph"/>
+        <w:numPr>
           <w:ilvl w:val="0"/>
           <w:numId w:val="2"/>
         </w:numPr>
@@ -347,20 +707,6 @@
         </w:rPr>
         <w:t>ZKPs that can tell if a person has met a threshold for grades for example without revealing the entire transcript</w:t>
       </w:r>
-    </w:p>
-    <w:p>
-      <w:pPr>
-        <w:pStyle w:val="ListParagraph"/>
-        <w:numPr>
-          <w:ilvl w:val="0"/>
-          <w:numId w:val="3"/>
-        </w:numPr>
-        <w:rPr>
-          <w:lang w:val="en-US"/>
-        </w:rPr>
-      </w:pPr>
-      <w:bookmarkStart w:id="0" w:name="_GoBack"/>
-      <w:bookmarkEnd w:id="0"/>
     </w:p>
     <w:p/>
     <w:sectPr>
@@ -376,9 +722,235 @@
 <file path=word/numbering.xml><?xml version="1.0" encoding="utf-8"?>
 <w:numbering xmlns:wpc="http://schemas.microsoft.com/office/word/2010/wordprocessingCanvas" xmlns:mo="http://schemas.microsoft.com/office/mac/office/2008/main" xmlns:mc="http://schemas.openxmlformats.org/markup-compatibility/2006" xmlns:mv="urn:schemas-microsoft-com:mac:vml" xmlns:o="urn:schemas-microsoft-com:office:office" xmlns:r="http://schemas.openxmlformats.org/officeDocument/2006/relationships" xmlns:m="http://schemas.openxmlformats.org/officeDocument/2006/math" xmlns:v="urn:schemas-microsoft-com:vml" xmlns:wp14="http://schemas.microsoft.com/office/word/2010/wordprocessingDrawing" xmlns:wp="http://schemas.openxmlformats.org/drawingml/2006/wordprocessingDrawing" xmlns:w10="urn:schemas-microsoft-com:office:word" xmlns:w="http://schemas.openxmlformats.org/wordprocessingml/2006/main" xmlns:w14="http://schemas.microsoft.com/office/word/2010/wordml" xmlns:w15="http://schemas.microsoft.com/office/word/2012/wordml" xmlns:wpg="http://schemas.microsoft.com/office/word/2010/wordprocessingGroup" xmlns:wpi="http://schemas.microsoft.com/office/word/2010/wordprocessingInk" xmlns:wne="http://schemas.microsoft.com/office/word/2006/wordml" xmlns:wps="http://schemas.microsoft.com/office/word/2010/wordprocessingShape" mc:Ignorable="w14 w15 wp14">
   <w:abstractNum w:abstractNumId="0">
+    <w:nsid w:val="00C0711D"/>
+    <w:multiLevelType w:val="hybridMultilevel"/>
+    <w:tmpl w:val="649E83C6"/>
+    <w:lvl w:ilvl="0" w:tplc="08090001">
+      <w:start w:val="1"/>
+      <w:numFmt w:val="bullet"/>
+      <w:lvlText w:val=""/>
+      <w:lvlJc w:val="left"/>
+      <w:pPr>
+        <w:ind w:left="720" w:hanging="360"/>
+      </w:pPr>
+      <w:rPr>
+        <w:rFonts w:ascii="Symbol" w:hAnsi="Symbol" w:hint="default"/>
+      </w:rPr>
+    </w:lvl>
+    <w:lvl w:ilvl="1" w:tplc="08090003" w:tentative="1">
+      <w:start w:val="1"/>
+      <w:numFmt w:val="bullet"/>
+      <w:lvlText w:val="o"/>
+      <w:lvlJc w:val="left"/>
+      <w:pPr>
+        <w:ind w:left="1440" w:hanging="360"/>
+      </w:pPr>
+      <w:rPr>
+        <w:rFonts w:ascii="Courier New" w:hAnsi="Courier New" w:cs="Courier New" w:hint="default"/>
+      </w:rPr>
+    </w:lvl>
+    <w:lvl w:ilvl="2" w:tplc="08090005" w:tentative="1">
+      <w:start w:val="1"/>
+      <w:numFmt w:val="bullet"/>
+      <w:lvlText w:val=""/>
+      <w:lvlJc w:val="left"/>
+      <w:pPr>
+        <w:ind w:left="2160" w:hanging="360"/>
+      </w:pPr>
+      <w:rPr>
+        <w:rFonts w:ascii="Wingdings" w:hAnsi="Wingdings" w:hint="default"/>
+      </w:rPr>
+    </w:lvl>
+    <w:lvl w:ilvl="3" w:tplc="08090001" w:tentative="1">
+      <w:start w:val="1"/>
+      <w:numFmt w:val="bullet"/>
+      <w:lvlText w:val=""/>
+      <w:lvlJc w:val="left"/>
+      <w:pPr>
+        <w:ind w:left="2880" w:hanging="360"/>
+      </w:pPr>
+      <w:rPr>
+        <w:rFonts w:ascii="Symbol" w:hAnsi="Symbol" w:hint="default"/>
+      </w:rPr>
+    </w:lvl>
+    <w:lvl w:ilvl="4" w:tplc="08090003" w:tentative="1">
+      <w:start w:val="1"/>
+      <w:numFmt w:val="bullet"/>
+      <w:lvlText w:val="o"/>
+      <w:lvlJc w:val="left"/>
+      <w:pPr>
+        <w:ind w:left="3600" w:hanging="360"/>
+      </w:pPr>
+      <w:rPr>
+        <w:rFonts w:ascii="Courier New" w:hAnsi="Courier New" w:cs="Courier New" w:hint="default"/>
+      </w:rPr>
+    </w:lvl>
+    <w:lvl w:ilvl="5" w:tplc="08090005" w:tentative="1">
+      <w:start w:val="1"/>
+      <w:numFmt w:val="bullet"/>
+      <w:lvlText w:val=""/>
+      <w:lvlJc w:val="left"/>
+      <w:pPr>
+        <w:ind w:left="4320" w:hanging="360"/>
+      </w:pPr>
+      <w:rPr>
+        <w:rFonts w:ascii="Wingdings" w:hAnsi="Wingdings" w:hint="default"/>
+      </w:rPr>
+    </w:lvl>
+    <w:lvl w:ilvl="6" w:tplc="08090001" w:tentative="1">
+      <w:start w:val="1"/>
+      <w:numFmt w:val="bullet"/>
+      <w:lvlText w:val=""/>
+      <w:lvlJc w:val="left"/>
+      <w:pPr>
+        <w:ind w:left="5040" w:hanging="360"/>
+      </w:pPr>
+      <w:rPr>
+        <w:rFonts w:ascii="Symbol" w:hAnsi="Symbol" w:hint="default"/>
+      </w:rPr>
+    </w:lvl>
+    <w:lvl w:ilvl="7" w:tplc="08090003" w:tentative="1">
+      <w:start w:val="1"/>
+      <w:numFmt w:val="bullet"/>
+      <w:lvlText w:val="o"/>
+      <w:lvlJc w:val="left"/>
+      <w:pPr>
+        <w:ind w:left="5760" w:hanging="360"/>
+      </w:pPr>
+      <w:rPr>
+        <w:rFonts w:ascii="Courier New" w:hAnsi="Courier New" w:cs="Courier New" w:hint="default"/>
+      </w:rPr>
+    </w:lvl>
+    <w:lvl w:ilvl="8" w:tplc="08090005" w:tentative="1">
+      <w:start w:val="1"/>
+      <w:numFmt w:val="bullet"/>
+      <w:lvlText w:val=""/>
+      <w:lvlJc w:val="left"/>
+      <w:pPr>
+        <w:ind w:left="6480" w:hanging="360"/>
+      </w:pPr>
+      <w:rPr>
+        <w:rFonts w:ascii="Wingdings" w:hAnsi="Wingdings" w:hint="default"/>
+      </w:rPr>
+    </w:lvl>
+  </w:abstractNum>
+  <w:abstractNum w:abstractNumId="1">
+    <w:nsid w:val="479605B4"/>
+    <w:multiLevelType w:val="hybridMultilevel"/>
+    <w:tmpl w:val="E45AE854"/>
+    <w:lvl w:ilvl="0" w:tplc="08090001">
+      <w:start w:val="1"/>
+      <w:numFmt w:val="bullet"/>
+      <w:lvlText w:val=""/>
+      <w:lvlJc w:val="left"/>
+      <w:pPr>
+        <w:ind w:left="1440" w:hanging="360"/>
+      </w:pPr>
+      <w:rPr>
+        <w:rFonts w:ascii="Symbol" w:hAnsi="Symbol" w:hint="default"/>
+      </w:rPr>
+    </w:lvl>
+    <w:lvl w:ilvl="1" w:tplc="08090003" w:tentative="1">
+      <w:start w:val="1"/>
+      <w:numFmt w:val="bullet"/>
+      <w:lvlText w:val="o"/>
+      <w:lvlJc w:val="left"/>
+      <w:pPr>
+        <w:ind w:left="2160" w:hanging="360"/>
+      </w:pPr>
+      <w:rPr>
+        <w:rFonts w:ascii="Courier New" w:hAnsi="Courier New" w:cs="Courier New" w:hint="default"/>
+      </w:rPr>
+    </w:lvl>
+    <w:lvl w:ilvl="2" w:tplc="08090005" w:tentative="1">
+      <w:start w:val="1"/>
+      <w:numFmt w:val="bullet"/>
+      <w:lvlText w:val=""/>
+      <w:lvlJc w:val="left"/>
+      <w:pPr>
+        <w:ind w:left="2880" w:hanging="360"/>
+      </w:pPr>
+      <w:rPr>
+        <w:rFonts w:ascii="Wingdings" w:hAnsi="Wingdings" w:hint="default"/>
+      </w:rPr>
+    </w:lvl>
+    <w:lvl w:ilvl="3" w:tplc="08090001" w:tentative="1">
+      <w:start w:val="1"/>
+      <w:numFmt w:val="bullet"/>
+      <w:lvlText w:val=""/>
+      <w:lvlJc w:val="left"/>
+      <w:pPr>
+        <w:ind w:left="3600" w:hanging="360"/>
+      </w:pPr>
+      <w:rPr>
+        <w:rFonts w:ascii="Symbol" w:hAnsi="Symbol" w:hint="default"/>
+      </w:rPr>
+    </w:lvl>
+    <w:lvl w:ilvl="4" w:tplc="08090003" w:tentative="1">
+      <w:start w:val="1"/>
+      <w:numFmt w:val="bullet"/>
+      <w:lvlText w:val="o"/>
+      <w:lvlJc w:val="left"/>
+      <w:pPr>
+        <w:ind w:left="4320" w:hanging="360"/>
+      </w:pPr>
+      <w:rPr>
+        <w:rFonts w:ascii="Courier New" w:hAnsi="Courier New" w:cs="Courier New" w:hint="default"/>
+      </w:rPr>
+    </w:lvl>
+    <w:lvl w:ilvl="5" w:tplc="08090005" w:tentative="1">
+      <w:start w:val="1"/>
+      <w:numFmt w:val="bullet"/>
+      <w:lvlText w:val=""/>
+      <w:lvlJc w:val="left"/>
+      <w:pPr>
+        <w:ind w:left="5040" w:hanging="360"/>
+      </w:pPr>
+      <w:rPr>
+        <w:rFonts w:ascii="Wingdings" w:hAnsi="Wingdings" w:hint="default"/>
+      </w:rPr>
+    </w:lvl>
+    <w:lvl w:ilvl="6" w:tplc="08090001" w:tentative="1">
+      <w:start w:val="1"/>
+      <w:numFmt w:val="bullet"/>
+      <w:lvlText w:val=""/>
+      <w:lvlJc w:val="left"/>
+      <w:pPr>
+        <w:ind w:left="5760" w:hanging="360"/>
+      </w:pPr>
+      <w:rPr>
+        <w:rFonts w:ascii="Symbol" w:hAnsi="Symbol" w:hint="default"/>
+      </w:rPr>
+    </w:lvl>
+    <w:lvl w:ilvl="7" w:tplc="08090003" w:tentative="1">
+      <w:start w:val="1"/>
+      <w:numFmt w:val="bullet"/>
+      <w:lvlText w:val="o"/>
+      <w:lvlJc w:val="left"/>
+      <w:pPr>
+        <w:ind w:left="6480" w:hanging="360"/>
+      </w:pPr>
+      <w:rPr>
+        <w:rFonts w:ascii="Courier New" w:hAnsi="Courier New" w:cs="Courier New" w:hint="default"/>
+      </w:rPr>
+    </w:lvl>
+    <w:lvl w:ilvl="8" w:tplc="08090005" w:tentative="1">
+      <w:start w:val="1"/>
+      <w:numFmt w:val="bullet"/>
+      <w:lvlText w:val=""/>
+      <w:lvlJc w:val="left"/>
+      <w:pPr>
+        <w:ind w:left="7200" w:hanging="360"/>
+      </w:pPr>
+      <w:rPr>
+        <w:rFonts w:ascii="Wingdings" w:hAnsi="Wingdings" w:hint="default"/>
+      </w:rPr>
+    </w:lvl>
+  </w:abstractNum>
+  <w:abstractNum w:abstractNumId="2">
     <w:nsid w:val="533443AC"/>
     <w:multiLevelType w:val="hybridMultilevel"/>
-    <w:tmpl w:val="AD400376"/>
+    <w:tmpl w:val="A5A413F4"/>
     <w:lvl w:ilvl="0" w:tplc="08090001">
       <w:start w:val="1"/>
       <w:numFmt w:val="bullet"/>
@@ -488,7 +1060,7 @@
       </w:rPr>
     </w:lvl>
   </w:abstractNum>
-  <w:abstractNum w:abstractNumId="1">
+  <w:abstractNum w:abstractNumId="3">
     <w:nsid w:val="604C1DBA"/>
     <w:multiLevelType w:val="hybridMultilevel"/>
     <w:tmpl w:val="2DE2C746"/>
@@ -504,7 +1076,7 @@
         <w:rFonts w:ascii="Symbol" w:hAnsi="Symbol" w:hint="default"/>
       </w:rPr>
     </w:lvl>
-    <w:lvl w:ilvl="1" w:tplc="08090003" w:tentative="1">
+    <w:lvl w:ilvl="1" w:tplc="08090003">
       <w:start w:val="1"/>
       <w:numFmt w:val="bullet"/>
       <w:lvlText w:val="o"/>
@@ -516,7 +1088,7 @@
         <w:rFonts w:ascii="Courier New" w:hAnsi="Courier New" w:cs="Courier New" w:hint="default"/>
       </w:rPr>
     </w:lvl>
-    <w:lvl w:ilvl="2" w:tplc="08090005" w:tentative="1">
+    <w:lvl w:ilvl="2" w:tplc="08090005">
       <w:start w:val="1"/>
       <w:numFmt w:val="bullet"/>
       <w:lvlText w:val=""/>
@@ -601,7 +1173,7 @@
       </w:rPr>
     </w:lvl>
   </w:abstractNum>
-  <w:abstractNum w:abstractNumId="2">
+  <w:abstractNum w:abstractNumId="4">
     <w:nsid w:val="773A2B95"/>
     <w:multiLevelType w:val="hybridMultilevel"/>
     <w:tmpl w:val="75363BF6"/>
@@ -715,13 +1287,19 @@
     </w:lvl>
   </w:abstractNum>
   <w:num w:numId="1">
-    <w:abstractNumId w:val="0"/>
+    <w:abstractNumId w:val="2"/>
   </w:num>
   <w:num w:numId="2">
+    <w:abstractNumId w:val="3"/>
+  </w:num>
+  <w:num w:numId="3">
+    <w:abstractNumId w:val="4"/>
+  </w:num>
+  <w:num w:numId="4">
     <w:abstractNumId w:val="1"/>
   </w:num>
-  <w:num w:numId="3">
-    <w:abstractNumId w:val="2"/>
+  <w:num w:numId="5">
+    <w:abstractNumId w:val="0"/>
   </w:num>
 </w:numbering>
 </file>

</xml_diff>